<commit_message>
completed submission word doc
</commit_message>
<xml_diff>
--- a/Assignments/esm262_asst2a_groupD.docx
+++ b/Assignments/esm262_asst2a_groupD.docx
@@ -45,13 +45,77 @@
       </w:r>
       <w:proofErr w:type="spellEnd"/>
       <w:r>
-        <w:t xml:space="preserve"> submission link doesn’t accept text submissions, only file uploads – submitting link to repository and Assignment 2a file names in a Word document instead)</w:t>
+        <w:t xml:space="preserve"> submission link doesn’t accept text submissions, only file uploads – submitting link to repository and </w:t>
+      </w:r>
+      <w:r>
+        <w:t>file names in this Word doc, as well as uploading .</w:t>
+      </w:r>
+      <w:proofErr w:type="spellStart"/>
+      <w:r>
+        <w:t>Rmd</w:t>
+      </w:r>
+      <w:proofErr w:type="spellEnd"/>
+      <w:r>
+        <w:t xml:space="preserve"> and .R files</w:t>
+      </w:r>
+      <w:r>
+        <w:t>)</w:t>
       </w:r>
     </w:p>
     <w:p/>
     <w:p>
       <w:r>
         <w:t xml:space="preserve">Repository link: </w:t>
+      </w:r>
+      <w:hyperlink r:id="rId4" w:history="1">
+        <w:r>
+          <w:rPr>
+            <w:rStyle w:val="Hyperlink"/>
+          </w:rPr>
+          <w:t>https://github.com/alexehrens/esm262_alex_ehrens_2021/tree/master/Assignments</w:t>
+        </w:r>
+      </w:hyperlink>
+      <w:r>
+        <w:t xml:space="preserve"> </w:t>
+      </w:r>
+    </w:p>
+    <w:p/>
+    <w:p>
+      <w:r>
+        <w:t>File Names:</w:t>
+      </w:r>
+    </w:p>
+    <w:p>
+      <w:r>
+        <w:rPr>
+          <w:i/>
+          <w:iCs/>
+        </w:rPr>
+        <w:t xml:space="preserve">Function – </w:t>
+      </w:r>
+      <w:r>
+        <w:t>“R/</w:t>
+      </w:r>
+      <w:proofErr w:type="spellStart"/>
+      <w:r>
+        <w:t>power_watts_function.R</w:t>
+      </w:r>
+      <w:proofErr w:type="spellEnd"/>
+      <w:r>
+        <w:t>”</w:t>
+      </w:r>
+    </w:p>
+    <w:p/>
+    <w:p>
+      <w:r>
+        <w:rPr>
+          <w:i/>
+          <w:iCs/>
+        </w:rPr>
+        <w:t xml:space="preserve">Markdown </w:t>
+      </w:r>
+      <w:r>
+        <w:t>– “esm262_asst2a_ae.Rmd”</w:t>
       </w:r>
     </w:p>
     <w:sectPr>
@@ -486,6 +550,29 @@
     <w:semiHidden/>
     <w:unhideWhenUsed/>
   </w:style>
+  <w:style w:type="character" w:styleId="Hyperlink">
+    <w:name w:val="Hyperlink"/>
+    <w:basedOn w:val="DefaultParagraphFont"/>
+    <w:uiPriority w:val="99"/>
+    <w:unhideWhenUsed/>
+    <w:rsid w:val="00554796"/>
+    <w:rPr>
+      <w:color w:val="0563C1" w:themeColor="hyperlink"/>
+      <w:u w:val="single"/>
+    </w:rPr>
+  </w:style>
+  <w:style w:type="character" w:styleId="UnresolvedMention">
+    <w:name w:val="Unresolved Mention"/>
+    <w:basedOn w:val="DefaultParagraphFont"/>
+    <w:uiPriority w:val="99"/>
+    <w:semiHidden/>
+    <w:unhideWhenUsed/>
+    <w:rsid w:val="00554796"/>
+    <w:rPr>
+      <w:color w:val="605E5C"/>
+      <w:shd w:val="clear" w:color="auto" w:fill="E1DFDD"/>
+    </w:rPr>
+  </w:style>
 </w:styles>
 </file>
 

</xml_diff>